<commit_message>
basic changes done in AWS folder
</commit_message>
<xml_diff>
--- a/DevOps-Study/Docker-Swarm/Docker Question and Answers.docx
+++ b/DevOps-Study/Docker-Swarm/Docker Question and Answers.docx
@@ -34,6 +34,52 @@
           <w:numId w:val="1"/>
         </w:numPr>
         <w:rPr>
+          <w:color w:val="000000"/>
+        </w:rPr>
+      </w:pPr>
+      <w:r>
+        <w:rPr>
+          <w:b/>
+          <w:bCs/>
+          <w:color w:val="000000"/>
+        </w:rPr>
+        <w:t>What is Hypervisor?</w:t>
+      </w:r>
+    </w:p>
+    <w:p>
+      <w:pPr>
+        <w:pStyle w:val="Normal"/>
+        <w:numPr>
+          <w:ilvl w:val="1"/>
+          <w:numId w:val="1"/>
+        </w:numPr>
+        <w:rPr>
+          <w:color w:val="000000"/>
+        </w:rPr>
+      </w:pPr>
+      <w:r>
+        <w:rPr>
+          <w:b/>
+          <w:bCs/>
+          <w:color w:val="000000"/>
+        </w:rPr>
+        <w:t>Simple Answer:</w:t>
+      </w:r>
+      <w:r>
+        <w:rPr>
+          <w:color w:val="000000"/>
+        </w:rPr>
+        <w:t xml:space="preserve"> Hypervisor is software enabling virtualization, creating virtual environments on a single host system. Two types: Type 1 (directly on hardware), Type 2 (uses host operating system).</w:t>
+      </w:r>
+    </w:p>
+    <w:p>
+      <w:pPr>
+        <w:pStyle w:val="Normal"/>
+        <w:numPr>
+          <w:ilvl w:val="0"/>
+          <w:numId w:val="1"/>
+        </w:numPr>
+        <w:rPr>
           <w:color w:val="00A933"/>
         </w:rPr>
       </w:pPr>
@@ -43,7 +89,7 @@
           <w:bCs/>
           <w:color w:val="00A933"/>
         </w:rPr>
-        <w:t>What is Hypervisor?</w:t>
+        <w:t>What is Virtualization?</w:t>
       </w:r>
     </w:p>
     <w:p>
@@ -69,27 +115,263 @@
         <w:rPr>
           <w:color w:val="00A933"/>
         </w:rPr>
-        <w:t xml:space="preserve"> Hypervisor is software enabling virtualization, creating virtual environments on a single host system. Two types: Type 1 (directly on hardware), Type 2 (uses host operating system).</w:t>
-      </w:r>
-    </w:p>
-    <w:p>
-      <w:pPr>
-        <w:pStyle w:val="Normal"/>
-        <w:numPr>
-          <w:ilvl w:val="0"/>
-          <w:numId w:val="1"/>
-        </w:numPr>
-        <w:rPr>
+        <w:t xml:space="preserve"> Virtualization creates virtual versions of hardware or software. Hypervisor software divides a single physical system into multiple virtual environments, allowing various operating systems on one machine.</w:t>
+      </w:r>
+    </w:p>
+    <w:p>
+      <w:pPr>
+        <w:pStyle w:val="Normal"/>
+        <w:numPr>
+          <w:ilvl w:val="0"/>
+          <w:numId w:val="1"/>
+        </w:numPr>
+        <w:rPr>
+          <w:color w:val="000000"/>
+        </w:rPr>
+      </w:pPr>
+      <w:r>
+        <w:rPr>
+          <w:b/>
+          <w:bCs/>
+          <w:color w:val="000000"/>
+        </w:rPr>
+        <w:t>What is Containerization?</w:t>
+      </w:r>
+    </w:p>
+    <w:p>
+      <w:pPr>
+        <w:pStyle w:val="Normal"/>
+        <w:numPr>
+          <w:ilvl w:val="1"/>
+          <w:numId w:val="1"/>
+        </w:numPr>
+        <w:rPr>
+          <w:color w:val="000000"/>
+        </w:rPr>
+      </w:pPr>
+      <w:r>
+        <w:rPr>
+          <w:b/>
+          <w:bCs/>
+          <w:color w:val="000000"/>
+        </w:rPr>
+        <w:t>Simple Answer:</w:t>
+      </w:r>
+      <w:r>
+        <w:rPr>
+          <w:color w:val="000000"/>
+        </w:rPr>
+        <w:t xml:space="preserve"> Containerization bundles applications, dependencies, and configurations into containers. It solves compatibility issues when deploying software on different machines.</w:t>
+      </w:r>
+    </w:p>
+    <w:p>
+      <w:pPr>
+        <w:pStyle w:val="Normal"/>
+        <w:numPr>
+          <w:ilvl w:val="0"/>
+          <w:numId w:val="1"/>
+        </w:numPr>
+        <w:rPr>
+          <w:color w:val="000000"/>
+        </w:rPr>
+      </w:pPr>
+      <w:r>
+        <w:rPr>
+          <w:b/>
+          <w:bCs/>
+          <w:color w:val="000000"/>
+        </w:rPr>
+        <w:t>Difference between Virtualization and Containerization:</w:t>
+      </w:r>
+    </w:p>
+    <w:p>
+      <w:pPr>
+        <w:pStyle w:val="Normal"/>
+        <w:numPr>
+          <w:ilvl w:val="1"/>
+          <w:numId w:val="1"/>
+        </w:numPr>
+        <w:rPr>
+          <w:color w:val="000000"/>
+        </w:rPr>
+      </w:pPr>
+      <w:r>
+        <w:rPr>
+          <w:b/>
+          <w:bCs/>
+          <w:color w:val="000000"/>
+        </w:rPr>
+        <w:t>Simple Answer:</w:t>
+      </w:r>
+      <w:r>
+        <w:rPr>
+          <w:color w:val="000000"/>
+        </w:rPr>
+        <w:t xml:space="preserve"> Containers provide isolated environments for applications, while virtualization uses hypervisors to create full virtual machines. Containers are more lightweight, efficient, and share the host OS, while VMs mimic entire systems.</w:t>
+      </w:r>
+    </w:p>
+    <w:p>
+      <w:pPr>
+        <w:pStyle w:val="Normal"/>
+        <w:numPr>
+          <w:ilvl w:val="0"/>
+          <w:numId w:val="1"/>
+        </w:numPr>
+        <w:rPr>
+          <w:color w:val="000000"/>
+        </w:rPr>
+      </w:pPr>
+      <w:r>
+        <w:rPr>
+          <w:b/>
+          <w:bCs/>
+          <w:color w:val="000000"/>
+        </w:rPr>
+        <w:t>What is Docker?</w:t>
+      </w:r>
+    </w:p>
+    <w:p>
+      <w:pPr>
+        <w:pStyle w:val="Normal"/>
+        <w:numPr>
+          <w:ilvl w:val="1"/>
+          <w:numId w:val="1"/>
+        </w:numPr>
+        <w:rPr>
+          <w:color w:val="000000"/>
+        </w:rPr>
+      </w:pPr>
+      <w:r>
+        <w:rPr>
+          <w:b/>
+          <w:bCs/>
+          <w:color w:val="000000"/>
+        </w:rPr>
+        <w:t>Simple Answer:</w:t>
+      </w:r>
+      <w:r>
+        <w:rPr>
+          <w:color w:val="000000"/>
+        </w:rPr>
+        <w:t xml:space="preserve"> Docker is a containerization platform that packages applications and dependencies into containers. It solves compatibility issues when deploying software on different machines.</w:t>
+      </w:r>
+    </w:p>
+    <w:p>
+      <w:pPr>
+        <w:pStyle w:val="Normal"/>
+        <w:numPr>
+          <w:ilvl w:val="0"/>
+          <w:numId w:val="1"/>
+        </w:numPr>
+        <w:rPr>
+          <w:color w:val="000000"/>
+        </w:rPr>
+      </w:pPr>
+      <w:r>
+        <w:rPr>
+          <w:b/>
+          <w:bCs/>
+          <w:color w:val="000000"/>
+        </w:rPr>
+        <w:t>What are Docker Images?</w:t>
+      </w:r>
+    </w:p>
+    <w:p>
+      <w:pPr>
+        <w:pStyle w:val="Normal"/>
+        <w:numPr>
+          <w:ilvl w:val="1"/>
+          <w:numId w:val="1"/>
+        </w:numPr>
+        <w:rPr>
+          <w:color w:val="000000"/>
+        </w:rPr>
+      </w:pPr>
+      <w:r>
+        <w:rPr>
+          <w:b/>
+          <w:bCs/>
+          <w:color w:val="000000"/>
+        </w:rPr>
+        <w:t>Simple Answer:</w:t>
+      </w:r>
+      <w:r>
+        <w:rPr>
+          <w:color w:val="000000"/>
+        </w:rPr>
+        <w:t xml:space="preserve"> Docker images are the source of Docker containers. They contain application code, runtime, libraries, and other essential components. </w:t>
+      </w:r>
+    </w:p>
+    <w:p>
+      <w:pPr>
+        <w:pStyle w:val="Normal"/>
+        <w:numPr>
+          <w:ilvl w:val="0"/>
+          <w:numId w:val="1"/>
+        </w:numPr>
+        <w:rPr>
+          <w:color w:val="000000"/>
+        </w:rPr>
+      </w:pPr>
+      <w:r>
+        <w:rPr>
+          <w:b/>
+          <w:bCs/>
+          <w:color w:val="000000"/>
+        </w:rPr>
+        <w:t>What is Docker Hub?</w:t>
+      </w:r>
+    </w:p>
+    <w:p>
+      <w:pPr>
+        <w:pStyle w:val="Normal"/>
+        <w:numPr>
+          <w:ilvl w:val="1"/>
+          <w:numId w:val="1"/>
+        </w:numPr>
+        <w:rPr>
+          <w:color w:val="000000"/>
+        </w:rPr>
+      </w:pPr>
+      <w:r>
+        <w:rPr>
+          <w:b/>
+          <w:bCs/>
+          <w:color w:val="000000"/>
+        </w:rPr>
+        <w:t>Simple Answer:</w:t>
+      </w:r>
+      <w:r>
+        <w:rPr>
+          <w:color w:val="000000"/>
+        </w:rPr>
+        <w:t xml:space="preserve"> Docker Hub is a registry for Docker images, acting as a repository where users can share and access pre-built Docker images. It allows users to pull images for use in their own containerized applications.</w:t>
+      </w:r>
+    </w:p>
+    <w:p>
+      <w:pPr>
+        <w:pStyle w:val="Normal"/>
+        <w:numPr>
+          <w:ilvl w:val="0"/>
+          <w:numId w:val="1"/>
+        </w:numPr>
+        <w:rPr/>
+      </w:pPr>
+      <w:r>
+        <w:rPr>
+          <w:b/>
+          <w:bCs/>
           <w:color w:val="00A933"/>
         </w:rPr>
-      </w:pPr>
+        <w:t>EX</w:t>
+      </w:r>
       <w:r>
         <w:rPr>
           <w:b/>
           <w:bCs/>
           <w:color w:val="00A933"/>
         </w:rPr>
-        <w:t>What is Virtualization?</w:t>
+        <w:t>plain Docker Architecture:</w:t>
       </w:r>
     </w:p>
     <w:p>
@@ -115,296 +397,6 @@
         <w:rPr>
           <w:color w:val="00A933"/>
         </w:rPr>
-        <w:t xml:space="preserve"> Virtualization creates virtual versions of hardware or software. Hypervisor software divides a single physical system into multiple virtual environments, allowing various operating systems on one machine.</w:t>
-      </w:r>
-    </w:p>
-    <w:p>
-      <w:pPr>
-        <w:pStyle w:val="Normal"/>
-        <w:numPr>
-          <w:ilvl w:val="0"/>
-          <w:numId w:val="1"/>
-        </w:numPr>
-        <w:rPr>
-          <w:color w:val="00A933"/>
-        </w:rPr>
-      </w:pPr>
-      <w:r>
-        <w:rPr>
-          <w:b/>
-          <w:bCs/>
-          <w:color w:val="00A933"/>
-        </w:rPr>
-        <w:t>What is Containerization?</w:t>
-      </w:r>
-    </w:p>
-    <w:p>
-      <w:pPr>
-        <w:pStyle w:val="Normal"/>
-        <w:numPr>
-          <w:ilvl w:val="1"/>
-          <w:numId w:val="1"/>
-        </w:numPr>
-        <w:rPr>
-          <w:color w:val="00A933"/>
-        </w:rPr>
-      </w:pPr>
-      <w:r>
-        <w:rPr>
-          <w:b/>
-          <w:bCs/>
-          <w:color w:val="00A933"/>
-        </w:rPr>
-        <w:t>Simple Answer:</w:t>
-      </w:r>
-      <w:r>
-        <w:rPr>
-          <w:color w:val="00A933"/>
-        </w:rPr>
-        <w:t xml:space="preserve"> Containerization bundles applications, dependencies, and configurations into containers. It sol</w:t>
-      </w:r>
-      <w:r>
-        <w:rPr>
-          <w:color w:val="00A933"/>
-        </w:rPr>
-        <w:t>ves</w:t>
-      </w:r>
-      <w:r>
-        <w:rPr>
-          <w:color w:val="00A933"/>
-        </w:rPr>
-        <w:t xml:space="preserve"> compatibility issues when deploying software on different machines.</w:t>
-      </w:r>
-    </w:p>
-    <w:p>
-      <w:pPr>
-        <w:pStyle w:val="Normal"/>
-        <w:numPr>
-          <w:ilvl w:val="0"/>
-          <w:numId w:val="1"/>
-        </w:numPr>
-        <w:rPr>
-          <w:color w:val="00A933"/>
-        </w:rPr>
-      </w:pPr>
-      <w:r>
-        <w:rPr>
-          <w:b/>
-          <w:bCs/>
-          <w:color w:val="00A933"/>
-        </w:rPr>
-        <w:t>Difference between Virtualization and Containerization:</w:t>
-      </w:r>
-    </w:p>
-    <w:p>
-      <w:pPr>
-        <w:pStyle w:val="Normal"/>
-        <w:numPr>
-          <w:ilvl w:val="1"/>
-          <w:numId w:val="1"/>
-        </w:numPr>
-        <w:rPr>
-          <w:color w:val="00A933"/>
-        </w:rPr>
-      </w:pPr>
-      <w:r>
-        <w:rPr>
-          <w:b/>
-          <w:bCs/>
-          <w:color w:val="00A933"/>
-        </w:rPr>
-        <w:t>Simple Answer:</w:t>
-      </w:r>
-      <w:r>
-        <w:rPr>
-          <w:color w:val="00A933"/>
-        </w:rPr>
-        <w:t xml:space="preserve"> Containers provide isolated environments for applications, while virtualization uses hypervisors to create full virtual machines. Containers are more lightweight, efficient, and share the host OS, while VMs mimic entire systems.</w:t>
-      </w:r>
-    </w:p>
-    <w:p>
-      <w:pPr>
-        <w:pStyle w:val="Normal"/>
-        <w:numPr>
-          <w:ilvl w:val="0"/>
-          <w:numId w:val="1"/>
-        </w:numPr>
-        <w:rPr>
-          <w:color w:val="00A933"/>
-        </w:rPr>
-      </w:pPr>
-      <w:r>
-        <w:rPr>
-          <w:b/>
-          <w:bCs/>
-          <w:color w:val="00A933"/>
-        </w:rPr>
-        <w:t>What is Docker?</w:t>
-      </w:r>
-    </w:p>
-    <w:p>
-      <w:pPr>
-        <w:pStyle w:val="Normal"/>
-        <w:numPr>
-          <w:ilvl w:val="1"/>
-          <w:numId w:val="1"/>
-        </w:numPr>
-        <w:rPr/>
-      </w:pPr>
-      <w:r>
-        <w:rPr>
-          <w:b/>
-          <w:bCs/>
-          <w:color w:val="00A933"/>
-        </w:rPr>
-        <w:t>Simple Answer:</w:t>
-      </w:r>
-      <w:r>
-        <w:rPr>
-          <w:color w:val="00A933"/>
-        </w:rPr>
-        <w:t xml:space="preserve"> Docker is a containerization platform that packages applications and dependencies into containers. It sol</w:t>
-      </w:r>
-      <w:r>
-        <w:rPr>
-          <w:color w:val="00A933"/>
-        </w:rPr>
-        <w:t>ves</w:t>
-      </w:r>
-      <w:r>
-        <w:rPr>
-          <w:color w:val="00A933"/>
-        </w:rPr>
-        <w:t xml:space="preserve"> compatibility issues when deploying software on different machines.</w:t>
-      </w:r>
-    </w:p>
-    <w:p>
-      <w:pPr>
-        <w:pStyle w:val="Normal"/>
-        <w:numPr>
-          <w:ilvl w:val="0"/>
-          <w:numId w:val="1"/>
-        </w:numPr>
-        <w:rPr>
-          <w:color w:val="00A933"/>
-        </w:rPr>
-      </w:pPr>
-      <w:r>
-        <w:rPr>
-          <w:b/>
-          <w:bCs/>
-          <w:color w:val="00A933"/>
-        </w:rPr>
-        <w:t>What are Docker Images?</w:t>
-      </w:r>
-    </w:p>
-    <w:p>
-      <w:pPr>
-        <w:pStyle w:val="Normal"/>
-        <w:numPr>
-          <w:ilvl w:val="1"/>
-          <w:numId w:val="1"/>
-        </w:numPr>
-        <w:rPr>
-          <w:color w:val="00A933"/>
-        </w:rPr>
-      </w:pPr>
-      <w:r>
-        <w:rPr>
-          <w:b/>
-          <w:bCs/>
-          <w:color w:val="00A933"/>
-        </w:rPr>
-        <w:t>Simple Answer:</w:t>
-      </w:r>
-      <w:r>
-        <w:rPr>
-          <w:color w:val="00A933"/>
-        </w:rPr>
-        <w:t xml:space="preserve"> Docker images are the source of Docker containers. They contain application code, runtime, libraries, and other essential components. </w:t>
-      </w:r>
-    </w:p>
-    <w:p>
-      <w:pPr>
-        <w:pStyle w:val="Normal"/>
-        <w:numPr>
-          <w:ilvl w:val="0"/>
-          <w:numId w:val="1"/>
-        </w:numPr>
-        <w:rPr>
-          <w:color w:val="00A933"/>
-        </w:rPr>
-      </w:pPr>
-      <w:r>
-        <w:rPr>
-          <w:b/>
-          <w:bCs/>
-          <w:color w:val="00A933"/>
-        </w:rPr>
-        <w:t>What is Docker Hub?</w:t>
-      </w:r>
-    </w:p>
-    <w:p>
-      <w:pPr>
-        <w:pStyle w:val="Normal"/>
-        <w:numPr>
-          <w:ilvl w:val="1"/>
-          <w:numId w:val="1"/>
-        </w:numPr>
-        <w:rPr>
-          <w:color w:val="00A933"/>
-        </w:rPr>
-      </w:pPr>
-      <w:r>
-        <w:rPr>
-          <w:b/>
-          <w:bCs/>
-          <w:color w:val="00A933"/>
-        </w:rPr>
-        <w:t>Simple Answer:</w:t>
-      </w:r>
-      <w:r>
-        <w:rPr>
-          <w:color w:val="00A933"/>
-        </w:rPr>
-        <w:t xml:space="preserve"> Docker Hub is a registry for Docker images, acting as a repository where users can share and access pre-built Docker images. It allows users to pull images for use in their own containerized applications.</w:t>
-      </w:r>
-    </w:p>
-    <w:p>
-      <w:pPr>
-        <w:pStyle w:val="Normal"/>
-        <w:numPr>
-          <w:ilvl w:val="0"/>
-          <w:numId w:val="1"/>
-        </w:numPr>
-        <w:rPr/>
-      </w:pPr>
-      <w:r>
-        <w:rPr>
-          <w:b/>
-          <w:bCs/>
-        </w:rPr>
-        <w:t>Explain Docker Architecture:</w:t>
-      </w:r>
-    </w:p>
-    <w:p>
-      <w:pPr>
-        <w:pStyle w:val="Normal"/>
-        <w:numPr>
-          <w:ilvl w:val="1"/>
-          <w:numId w:val="1"/>
-        </w:numPr>
-        <w:rPr/>
-      </w:pPr>
-      <w:r>
-        <w:rPr>
-          <w:b/>
-          <w:bCs/>
-        </w:rPr>
-        <w:t>Simple Answer:</w:t>
-      </w:r>
-      <w:r>
-        <w:rPr/>
         <w:t xml:space="preserve"> Docker Architecture consists of a Docker Engine, which has a server (daemon), REST API, and a CLI client. Docker commands interact with the daemon through the API, managing containers and other aspects.</w:t>
       </w:r>
     </w:p>
@@ -416,14 +408,14 @@
           <w:numId w:val="1"/>
         </w:numPr>
         <w:rPr>
-          <w:color w:val="00A933"/>
-        </w:rPr>
-      </w:pPr>
-      <w:r>
-        <w:rPr>
-          <w:b/>
-          <w:bCs/>
-          <w:color w:val="00A933"/>
+          <w:color w:val="000000"/>
+        </w:rPr>
+      </w:pPr>
+      <w:r>
+        <w:rPr>
+          <w:b/>
+          <w:bCs/>
+          <w:color w:val="000000"/>
         </w:rPr>
         <w:t>What is a Dockerfile?</w:t>
       </w:r>
@@ -436,20 +428,20 @@
           <w:numId w:val="1"/>
         </w:numPr>
         <w:rPr>
-          <w:color w:val="00A933"/>
-        </w:rPr>
-      </w:pPr>
-      <w:r>
-        <w:rPr>
-          <w:b/>
-          <w:bCs/>
-          <w:color w:val="00A933"/>
-        </w:rPr>
-        <w:t>Simple Answer:</w:t>
-      </w:r>
-      <w:r>
-        <w:rPr>
-          <w:color w:val="00A933"/>
+          <w:color w:val="000000"/>
+        </w:rPr>
+      </w:pPr>
+      <w:r>
+        <w:rPr>
+          <w:b/>
+          <w:bCs/>
+          <w:color w:val="000000"/>
+        </w:rPr>
+        <w:t>Simple Answer:</w:t>
+      </w:r>
+      <w:r>
+        <w:rPr>
+          <w:color w:val="000000"/>
         </w:rPr>
         <w:t xml:space="preserve"> A Dockerfile is a text document containing instructions for building a Docker image. </w:t>
       </w:r>
@@ -462,14 +454,14 @@
           <w:numId w:val="1"/>
         </w:numPr>
         <w:rPr>
-          <w:color w:val="00A933"/>
-        </w:rPr>
-      </w:pPr>
-      <w:r>
-        <w:rPr>
-          <w:b/>
-          <w:bCs/>
-          <w:color w:val="00A933"/>
+          <w:color w:val="000000"/>
+        </w:rPr>
+      </w:pPr>
+      <w:r>
+        <w:rPr>
+          <w:b/>
+          <w:bCs/>
+          <w:color w:val="000000"/>
         </w:rPr>
         <w:t>Tell us something about Docker Compose:</w:t>
       </w:r>
@@ -482,20 +474,20 @@
           <w:numId w:val="1"/>
         </w:numPr>
         <w:rPr>
-          <w:color w:val="00A933"/>
-        </w:rPr>
-      </w:pPr>
-      <w:r>
-        <w:rPr>
-          <w:b/>
-          <w:bCs/>
-          <w:color w:val="00A933"/>
-        </w:rPr>
-        <w:t>Simple Answer:</w:t>
-      </w:r>
-      <w:r>
-        <w:rPr>
-          <w:color w:val="00A933"/>
+          <w:color w:val="000000"/>
+        </w:rPr>
+      </w:pPr>
+      <w:r>
+        <w:rPr>
+          <w:b/>
+          <w:bCs/>
+          <w:color w:val="000000"/>
+        </w:rPr>
+        <w:t>Simple Answer:</w:t>
+      </w:r>
+      <w:r>
+        <w:rPr>
+          <w:color w:val="000000"/>
         </w:rPr>
         <w:t xml:space="preserve"> Docker Compose is a YAML file specifying services, networks, and volumes for a Docker application. It allows defining a multi-container application, making it easy to manage and deploy complex setups.</w:t>
       </w:r>

</xml_diff>